<commit_message>
fix(manuscript): HRPUB compliance — figure refs, table numbering, author block, ref[31]
- Add inline (Figure N) cross-references for all 9 figures in body text
- Number comparison table in §5.2 as Table 11
- Fix augmentation ratio typo: 2.5:1 → 24.9:1 in §6
- Update author block to 3 placeholders (developer credited in Acknowledgements)
- Add ref[31]: GitHub repository citation
- Update manuscript README: 30 → 31 references
- Regenerate .docx (330 OMML, 20 tables)

Co-Authored-By: Claude Opus 4.6 <noreply@anthropic.com>
</commit_message>
<xml_diff>
--- a/manuscript/Hybrid_Digital_Twin_Seismic_RC.docx
+++ b/manuscript/Hybrid_Digital_Twin_Seismic_RC.docx
@@ -116,7 +116,11 @@
         <w:pStyle w:val="FirstParagraph"/>
       </w:pPr>
       <w:r>
-        <w:t xml:space="preserve">Miguel Rivera Ospina</w:t>
+        <w:rPr>
+          <w:b/>
+          <w:bCs/>
+        </w:rPr>
+        <w:t xml:space="preserve">[AUTHOR 1 NAME]</w:t>
       </w:r>
       <m:oMath>
         <m:sSup>
@@ -144,30 +148,8 @@
           </m:sup>
         </m:sSup>
       </m:oMath>
-    </w:p>
-    <w:p>
-      <w:pPr>
-        <w:pStyle w:val="BodyText"/>
-      </w:pPr>
-      <m:oMath>
-        <m:sSup>
-          <m:e>
-            <m:r>
-              <m:t>​</m:t>
-            </m:r>
-          </m:e>
-          <m:sup>
-            <m:r>
-              <m:t>1</m:t>
-            </m:r>
-          </m:sup>
-        </m:sSup>
-      </m:oMath>
-      <w:r>
-        <w:t xml:space="preserve"> </w:t>
-      </w:r>
-      <w:r>
-        <w:t xml:space="preserve">Department of Civil Engineering,</w:t>
+      <w:r>
+        <w:t xml:space="preserve">,</w:t>
       </w:r>
       <w:r>
         <w:t xml:space="preserve"> </w:t>
@@ -177,8 +159,22 @@
           <w:b/>
           <w:bCs/>
         </w:rPr>
-        <w:t xml:space="preserve">[YOUR UNIVERSITY]</w:t>
-      </w:r>
+        <w:t xml:space="preserve">[AUTHOR 2 NAME]</w:t>
+      </w:r>
+      <m:oMath>
+        <m:sSup>
+          <m:e>
+            <m:r>
+              <m:t>​</m:t>
+            </m:r>
+          </m:e>
+          <m:sup>
+            <m:r>
+              <m:t>1</m:t>
+            </m:r>
+          </m:sup>
+        </m:sSup>
+      </m:oMath>
       <w:r>
         <w:t xml:space="preserve">,</w:t>
       </w:r>
@@ -190,7 +186,76 @@
           <w:b/>
           <w:bCs/>
         </w:rPr>
-        <w:t xml:space="preserve">[CITY, COUNTRY]</w:t>
+        <w:t xml:space="preserve">[AUTHOR 3 NAME]</w:t>
+      </w:r>
+      <m:oMath>
+        <m:sSup>
+          <m:e>
+            <m:r>
+              <m:t>​</m:t>
+            </m:r>
+          </m:e>
+          <m:sup>
+            <m:r>
+              <m:t>1</m:t>
+            </m:r>
+          </m:sup>
+        </m:sSup>
+      </m:oMath>
+    </w:p>
+    <w:p>
+      <w:pPr>
+        <w:pStyle w:val="BodyText"/>
+      </w:pPr>
+      <m:oMath>
+        <m:sSup>
+          <m:e>
+            <m:r>
+              <m:t>​</m:t>
+            </m:r>
+          </m:e>
+          <m:sup>
+            <m:r>
+              <m:t>1</m:t>
+            </m:r>
+          </m:sup>
+        </m:sSup>
+      </m:oMath>
+      <w:r>
+        <w:t xml:space="preserve"> </w:t>
+      </w:r>
+      <w:r>
+        <w:rPr>
+          <w:b/>
+          <w:bCs/>
+        </w:rPr>
+        <w:t xml:space="preserve">[DEPARTMENT]</w:t>
+      </w:r>
+      <w:r>
+        <w:t xml:space="preserve">,</w:t>
+      </w:r>
+      <w:r>
+        <w:t xml:space="preserve"> </w:t>
+      </w:r>
+      <w:r>
+        <w:rPr>
+          <w:b/>
+          <w:bCs/>
+        </w:rPr>
+        <w:t xml:space="preserve">[UNIVERSITY]</w:t>
+      </w:r>
+      <w:r>
+        <w:t xml:space="preserve">,</w:t>
+      </w:r>
+      <w:r>
+        <w:t xml:space="preserve"> </w:t>
+      </w:r>
+      <w:r>
+        <w:rPr>
+          <w:b/>
+          <w:bCs/>
+        </w:rPr>
+        <w:t xml:space="preserve">[CITY, ZIP, STATE, COUNTRY]</w:t>
       </w:r>
     </w:p>
     <w:p>
@@ -225,7 +290,7 @@
           <w:b/>
           <w:bCs/>
         </w:rPr>
-        <w:t xml:space="preserve">[YOUR EMAIL]</w:t>
+        <w:t xml:space="preserve">[EMAIL]</w:t>
       </w:r>
     </w:p>
     <w:p>
@@ -5275,7 +5340,7 @@
         <w:t xml:space="preserve"> </w:t>
       </w:r>
       <w:r>
-        <w:t xml:space="preserve">vibration modes.</w:t>
+        <w:t xml:space="preserve">vibration modes. The complete architecture is shown (Figure 3).</w:t>
       </w:r>
     </w:p>
     <w:tbl>
@@ -9857,6 +9922,14 @@
         <w:t xml:space="preserve">)</w:t>
       </w:r>
     </w:p>
+    <w:p>
+      <w:pPr>
+        <w:pStyle w:val="FirstParagraph"/>
+      </w:pPr>
+      <w:r>
+        <w:t xml:space="preserve">The loss convergence history is shown (Figure 4).</w:t>
+      </w:r>
+    </w:p>
     <w:tbl>
       <w:tblPr>
         <w:tblStyle w:val="FigureTable"/>
@@ -10404,7 +10477,7 @@
         <w:pStyle w:val="BodyText"/>
       </w:pPr>
       <w:r>
-        <w:t xml:space="preserve">The v1.6 model demonstrates consistent improvements across all stories. The most significant gain was in Story 1 (+1.5%), while Story 3 showed a modest improvement (+0.9%) despite the heavy loss weighting (2.15x). This suggests that while architectural enhancements help, the prediction of upper-story responses under real seismic excitation remains limited by input information (base acceleration only).</w:t>
+        <w:t xml:space="preserve">The v1.6 model demonstrates consistent improvements across all stories. The most significant gain was in Story 1 (+1.5%), while Story 3 showed a modest improvement (+0.9%) despite the heavy loss weighting (2.15x). This suggests that while architectural enhancements help, the prediction of upper-story responses under real seismic excitation remains limited by input information (base acceleration only). The scatter plot and error distributions are shown (Figure 5) and (Figure 6), respectively.</w:t>
       </w:r>
     </w:p>
     <w:tbl>
@@ -12554,6 +12627,12 @@
       <w:r>
         <w:t xml:space="preserve">with height (0.517% → 0.189%), reflecting the smaller absolute drift demands at upper stories.</w:t>
       </w:r>
+      <w:r>
+        <w:t xml:space="preserve"> </w:t>
+      </w:r>
+      <w:r>
+        <w:t xml:space="preserve">The comparative per-story accuracy profile is shown (Figure 7).</w:t>
+      </w:r>
     </w:p>
     <w:tbl>
       <w:tblPr>
@@ -13596,7 +13675,7 @@
         <w:t xml:space="preserve"> </w:t>
       </w:r>
       <w:r>
-        <w:t xml:space="preserve">the most vulnerable region for Life Safety exceedance.</w:t>
+        <w:t xml:space="preserve">the most vulnerable region for Life Safety exceedance. The building-level fragility curves are shown (Figure 8), and the per-story Life Safety fragility is presented (Figure 9).</w:t>
       </w:r>
     </w:p>
     <w:tbl>
@@ -14607,6 +14686,24 @@
       </w:pPr>
       <w:r>
         <w:t xml:space="preserve">5.2 Comparison with Existing Methods</w:t>
+      </w:r>
+    </w:p>
+    <w:p>
+      <w:pPr>
+        <w:pStyle w:val="FirstParagraph"/>
+      </w:pPr>
+      <w:r>
+        <w:rPr>
+          <w:b/>
+          <w:bCs/>
+        </w:rPr>
+        <w:t xml:space="preserve">Table 11.</w:t>
+      </w:r>
+      <w:r>
+        <w:t xml:space="preserve"> </w:t>
+      </w:r>
+      <w:r>
+        <w:t xml:space="preserve">Comparison with existing seismic surrogate methods.</w:t>
       </w:r>
     </w:p>
     <w:tbl>
@@ -18011,7 +18108,7 @@
         <w:t xml:space="preserve"> </w:t>
       </w:r>
       <w:r>
-        <w:t xml:space="preserve">from 203 base records at a 2.5:1 augmentation ratio.</w:t>
+        <w:t xml:space="preserve">from 203 base records at a 24.9:1 augmentation ratio.</w:t>
       </w:r>
     </w:p>
     <w:p>
@@ -19259,7 +19356,7 @@
         <w:pStyle w:val="FirstParagraph"/>
       </w:pPr>
       <w:r>
-        <w:t xml:space="preserve">The author acknowledges the Pacific Earthquake Engineering Research Center</w:t>
+        <w:t xml:space="preserve">The authors acknowledge the Pacific Earthquake Engineering Research Center</w:t>
       </w:r>
       <w:r>
         <w:t xml:space="preserve"> </w:t>
@@ -19272,6 +19369,32 @@
       </w:r>
       <w:r>
         <w:t xml:space="preserve">which was essential for this study (http://peer.berkeley.edu).</w:t>
+      </w:r>
+    </w:p>
+    <w:p>
+      <w:pPr>
+        <w:pStyle w:val="BodyText"/>
+      </w:pPr>
+      <w:r>
+        <w:t xml:space="preserve">The computational framework — including the OpenSeesPy simulation pipeline,</w:t>
+      </w:r>
+      <w:r>
+        <w:t xml:space="preserve"> </w:t>
+      </w:r>
+      <w:r>
+        <w:t xml:space="preserve">PgNN architecture, training infrastructure, and reproducible build system —</w:t>
+      </w:r>
+      <w:r>
+        <w:t xml:space="preserve"> </w:t>
+      </w:r>
+      <w:r>
+        <w:t xml:space="preserve">was developed by Miguel Angel Rivera Ospina. The source code is publicly</w:t>
+      </w:r>
+      <w:r>
+        <w:t xml:space="preserve"> </w:t>
+      </w:r>
+      <w:r>
+        <w:t xml:space="preserve">available at [31].</w:t>
       </w:r>
     </w:p>
     <w:p>

</xml_diff>